<commit_message>
Atualização do arquivo de regra de negócio
</commit_message>
<xml_diff>
--- a/RegraNegocio.docx
+++ b/RegraNegocio.docx
@@ -42,7 +42,7 @@
         <w:rPr>
           <w:rFonts w:ascii="Abadi Extra Light" w:hAnsi="Abadi Extra Light"/>
           <w:b/>
-          <w:color w:val="auto"/>
+          <w:color w:val="365F91" w:themeColor="accent1" w:themeShade="BF"/>
         </w:rPr>
       </w:pPr>
       <w:r>
@@ -110,6 +110,48 @@
         <w:rPr>
           <w:rFonts w:ascii="Abadi Extra Light" w:hAnsi="Abadi Extra Light"/>
           <w:b/>
+          <w:color w:val="auto"/>
+        </w:rPr>
+      </w:pPr>
+    </w:p>
+    <w:p>
+      <w:pPr>
+        <w:pStyle w:val="Default"/>
+        <w:rPr>
+          <w:rFonts w:ascii="Abadi Extra Light" w:hAnsi="Abadi Extra Light"/>
+          <w:b/>
+          <w:color w:val="365F91" w:themeColor="accent1" w:themeShade="BF"/>
+        </w:rPr>
+      </w:pPr>
+    </w:p>
+    <w:p>
+      <w:pPr>
+        <w:pStyle w:val="Default"/>
+        <w:rPr>
+          <w:rFonts w:ascii="Abadi Extra Light" w:hAnsi="Abadi Extra Light"/>
+          <w:b/>
+          <w:color w:val="365F91" w:themeColor="accent1" w:themeShade="BF"/>
+          <w:sz w:val="32"/>
+          <w:szCs w:val="32"/>
+        </w:rPr>
+      </w:pPr>
+      <w:r>
+        <w:rPr>
+          <w:rFonts w:ascii="Abadi Extra Light" w:hAnsi="Abadi Extra Light"/>
+          <w:b/>
+          <w:color w:val="365F91" w:themeColor="accent1" w:themeShade="BF"/>
+          <w:sz w:val="32"/>
+          <w:szCs w:val="32"/>
+        </w:rPr>
+        <w:t>Regra de negócio</w:t>
+      </w:r>
+    </w:p>
+    <w:p>
+      <w:pPr>
+        <w:pStyle w:val="Default"/>
+        <w:rPr>
+          <w:rFonts w:ascii="Abadi Extra Light" w:hAnsi="Abadi Extra Light"/>
+          <w:b/>
           <w:color w:val="365F91" w:themeColor="accent1" w:themeShade="BF"/>
         </w:rPr>
       </w:pPr>
@@ -119,7 +161,15 @@
           <w:b/>
           <w:color w:val="365F91" w:themeColor="accent1" w:themeShade="BF"/>
         </w:rPr>
-        <w:t>Regra de negócio</w:t>
+        <w:t xml:space="preserve">Projeto Individual: </w:t>
+      </w:r>
+      <w:r>
+        <w:rPr>
+          <w:rFonts w:ascii="Abadi Extra Light" w:hAnsi="Abadi Extra Light"/>
+          <w:b/>
+          <w:color w:val="365F91" w:themeColor="accent1" w:themeShade="BF"/>
+        </w:rPr>
+        <w:t>SkinYoung</w:t>
       </w:r>
     </w:p>
     <w:p>
@@ -129,54 +179,18 @@
           <w:rFonts w:ascii="Abadi Extra Light" w:hAnsi="Abadi Extra Light"/>
           <w:b/>
           <w:color w:val="365F91" w:themeColor="accent1" w:themeShade="BF"/>
-          <w:sz w:val="20"/>
-          <w:szCs w:val="20"/>
         </w:rPr>
       </w:pPr>
-      <w:r>
+    </w:p>
+    <w:p>
+      <w:pPr>
+        <w:pStyle w:val="Default"/>
         <w:rPr>
           <w:rFonts w:ascii="Abadi Extra Light" w:hAnsi="Abadi Extra Light"/>
           <w:b/>
           <w:color w:val="365F91" w:themeColor="accent1" w:themeShade="BF"/>
-          <w:sz w:val="20"/>
-          <w:szCs w:val="20"/>
         </w:rPr>
-        <w:t xml:space="preserve">Projeto Individual: </w:t>
-      </w:r>
-      <w:proofErr w:type="spellStart"/>
-      <w:r>
-        <w:rPr>
-          <w:rFonts w:ascii="Abadi Extra Light" w:hAnsi="Abadi Extra Light"/>
-          <w:b/>
-          <w:color w:val="365F91" w:themeColor="accent1" w:themeShade="BF"/>
-          <w:sz w:val="20"/>
-          <w:szCs w:val="20"/>
-        </w:rPr>
-        <w:t>Biotech</w:t>
-      </w:r>
-      <w:proofErr w:type="spellEnd"/>
-      <w:r>
-        <w:rPr>
-          <w:rFonts w:ascii="Abadi Extra Light" w:hAnsi="Abadi Extra Light"/>
-          <w:b/>
-          <w:color w:val="365F91" w:themeColor="accent1" w:themeShade="BF"/>
-          <w:sz w:val="20"/>
-          <w:szCs w:val="20"/>
-        </w:rPr>
-        <w:t xml:space="preserve"> </w:t>
-      </w:r>
-      <w:proofErr w:type="spellStart"/>
-      <w:r>
-        <w:rPr>
-          <w:rFonts w:ascii="Abadi Extra Light" w:hAnsi="Abadi Extra Light"/>
-          <w:b/>
-          <w:color w:val="365F91" w:themeColor="accent1" w:themeShade="BF"/>
-          <w:sz w:val="20"/>
-          <w:szCs w:val="20"/>
-        </w:rPr>
-        <w:t>Soy</w:t>
-      </w:r>
-      <w:proofErr w:type="spellEnd"/>
+      </w:pPr>
     </w:p>
     <w:p>
       <w:pPr>
@@ -197,8 +211,6 @@
           <w:rFonts w:ascii="Abadi Extra Light" w:hAnsi="Abadi Extra Light"/>
           <w:b/>
           <w:color w:val="auto"/>
-          <w:sz w:val="20"/>
-          <w:szCs w:val="20"/>
         </w:rPr>
       </w:pPr>
       <w:r>
@@ -206,32 +218,44 @@
           <w:rFonts w:ascii="Abadi Extra Light" w:hAnsi="Abadi Extra Light"/>
           <w:b/>
           <w:color w:val="auto"/>
-          <w:sz w:val="20"/>
-          <w:szCs w:val="20"/>
         </w:rPr>
-        <w:t>-</w:t>
+        <w:t>Um usuário poderá ter acesso à vários relatórios e um relatório terá apenas um usuário.</w:t>
       </w:r>
-      <w:proofErr w:type="gramStart"/>
+    </w:p>
+    <w:p>
+      <w:pPr>
+        <w:pStyle w:val="Default"/>
+        <w:rPr>
+          <w:rFonts w:ascii="Abadi Extra Light" w:hAnsi="Abadi Extra Light"/>
+          <w:b/>
+          <w:color w:val="auto"/>
+        </w:rPr>
+      </w:pPr>
       <w:r>
         <w:rPr>
           <w:rFonts w:ascii="Abadi Extra Light" w:hAnsi="Abadi Extra Light"/>
           <w:b/>
           <w:color w:val="auto"/>
-          <w:sz w:val="20"/>
-          <w:szCs w:val="20"/>
         </w:rPr>
-        <w:t>um</w:t>
+        <w:t>A tabela relatório será associativa (relacionamento N-N) das tabelas 'usuario' e 'quiz' e guardará as informações do idUsuario, e idQuiz assim como também a data e horário da realização do Quiz e também o resultado.</w:t>
       </w:r>
-      <w:proofErr w:type="gramEnd"/>
+    </w:p>
+    <w:p>
+      <w:pPr>
+        <w:pStyle w:val="Default"/>
+        <w:rPr>
+          <w:rFonts w:ascii="Abadi Extra Light" w:hAnsi="Abadi Extra Light"/>
+          <w:b/>
+          <w:color w:val="auto"/>
+        </w:rPr>
+      </w:pPr>
       <w:r>
         <w:rPr>
           <w:rFonts w:ascii="Abadi Extra Light" w:hAnsi="Abadi Extra Light"/>
           <w:b/>
           <w:color w:val="auto"/>
-          <w:sz w:val="20"/>
-          <w:szCs w:val="20"/>
         </w:rPr>
-        <w:t xml:space="preserve"> cadastro pode fazer muitos quiz</w:t>
+        <w:t>Já no quiz, será amazenado apenas o id e nome.</w:t>
       </w:r>
     </w:p>
     <w:p>
@@ -241,8 +265,6 @@
           <w:rFonts w:ascii="Abadi Extra Light" w:hAnsi="Abadi Extra Light"/>
           <w:b/>
           <w:color w:val="auto"/>
-          <w:sz w:val="20"/>
-          <w:szCs w:val="20"/>
         </w:rPr>
       </w:pPr>
       <w:r>
@@ -250,32 +272,8 @@
           <w:rFonts w:ascii="Abadi Extra Light" w:hAnsi="Abadi Extra Light"/>
           <w:b/>
           <w:color w:val="auto"/>
-          <w:sz w:val="20"/>
-          <w:szCs w:val="20"/>
         </w:rPr>
-        <w:t>-</w:t>
-      </w:r>
-      <w:proofErr w:type="gramStart"/>
-      <w:r>
-        <w:rPr>
-          <w:rFonts w:ascii="Abadi Extra Light" w:hAnsi="Abadi Extra Light"/>
-          <w:b/>
-          <w:color w:val="auto"/>
-          <w:sz w:val="20"/>
-          <w:szCs w:val="20"/>
-        </w:rPr>
-        <w:t>um</w:t>
-      </w:r>
-      <w:proofErr w:type="gramEnd"/>
-      <w:r>
-        <w:rPr>
-          <w:rFonts w:ascii="Abadi Extra Light" w:hAnsi="Abadi Extra Light"/>
-          <w:b/>
-          <w:color w:val="auto"/>
-          <w:sz w:val="20"/>
-          <w:szCs w:val="20"/>
-        </w:rPr>
-        <w:t xml:space="preserve"> quiz pode ter muitos cadastros</w:t>
+        <w:t>A relação entre as tabelas 'alerta' e 'usuario' é de 1-1, sendo assim o usuario tem apenas um alerta e um alerta será de apenas um usuário e guardará as infromações de id, idUsuario, tipo de alerta e data do mesmo.</w:t>
       </w:r>
     </w:p>
     <w:p>
@@ -285,30 +283,8 @@
           <w:rFonts w:ascii="Abadi Extra Light" w:hAnsi="Abadi Extra Light"/>
           <w:b/>
           <w:color w:val="auto"/>
-          <w:sz w:val="20"/>
-          <w:szCs w:val="20"/>
         </w:rPr>
       </w:pPr>
-      <w:r>
-        <w:rPr>
-          <w:rFonts w:ascii="Abadi Extra Light" w:hAnsi="Abadi Extra Light"/>
-          <w:b/>
-          <w:color w:val="auto"/>
-          <w:sz w:val="20"/>
-          <w:szCs w:val="20"/>
-        </w:rPr>
-        <w:t xml:space="preserve">- </w:t>
-      </w:r>
-      <w:r>
-        <w:rPr>
-          <w:rFonts w:ascii="Abadi Extra Light" w:hAnsi="Abadi Extra Light"/>
-          <w:b/>
-          <w:color w:val="auto"/>
-          <w:sz w:val="20"/>
-          <w:szCs w:val="20"/>
-        </w:rPr>
-        <w:t>o resultado de cada quiz vai na associativa</w:t>
-      </w:r>
     </w:p>
     <w:p>
       <w:pPr>
@@ -317,51 +293,47 @@
           <w:rFonts w:ascii="Abadi Extra Light" w:hAnsi="Abadi Extra Light"/>
           <w:b/>
           <w:color w:val="auto"/>
-          <w:sz w:val="20"/>
-          <w:szCs w:val="20"/>
         </w:rPr>
       </w:pPr>
       <w:r>
         <w:rPr>
-          <w:rFonts w:ascii="Abadi Extra Light" w:hAnsi="Abadi Extra Light"/>
-          <w:b/>
-          <w:color w:val="auto"/>
-          <w:sz w:val="20"/>
-          <w:szCs w:val="20"/>
+          <w:noProof/>
         </w:rPr>
-        <w:t xml:space="preserve">- </w:t>
-      </w:r>
-      <w:r>
-        <w:rPr>
-          <w:rFonts w:ascii="Abadi Extra Light" w:hAnsi="Abadi Extra Light"/>
-          <w:b/>
-          <w:color w:val="auto"/>
-          <w:sz w:val="20"/>
-          <w:szCs w:val="20"/>
-        </w:rPr>
-        <w:t xml:space="preserve"> </w:t>
-      </w:r>
-      <w:proofErr w:type="gramStart"/>
-      <w:r>
-        <w:rPr>
-          <w:rFonts w:ascii="Abadi Extra Light" w:hAnsi="Abadi Extra Light"/>
-          <w:b/>
-          <w:color w:val="auto"/>
-          <w:sz w:val="20"/>
-          <w:szCs w:val="20"/>
-        </w:rPr>
-        <w:t>pode</w:t>
-      </w:r>
-      <w:proofErr w:type="gramEnd"/>
-      <w:r>
-        <w:rPr>
-          <w:rFonts w:ascii="Abadi Extra Light" w:hAnsi="Abadi Extra Light"/>
-          <w:b/>
-          <w:color w:val="auto"/>
-          <w:sz w:val="20"/>
-          <w:szCs w:val="20"/>
-        </w:rPr>
-        <w:t xml:space="preserve"> enviar um alerta ao realizar o login caso a pessoa ainda não tenha preenchido o quiz</w:t>
+        <w:drawing>
+          <wp:inline distT="0" distB="0" distL="0" distR="0" wp14:anchorId="690CACC3" wp14:editId="407517D3">
+            <wp:extent cx="6299835" cy="4274820"/>
+            <wp:effectExtent l="0" t="0" r="5715" b="0"/>
+            <wp:docPr id="1" name="Imagem 1" descr="Diagrama&#10;&#10;Descrição gerada automaticamente"/>
+            <wp:cNvGraphicFramePr>
+              <a:graphicFrameLocks xmlns:a="http://schemas.openxmlformats.org/drawingml/2006/main" noChangeAspect="1"/>
+            </wp:cNvGraphicFramePr>
+            <a:graphic xmlns:a="http://schemas.openxmlformats.org/drawingml/2006/main">
+              <a:graphicData uri="http://schemas.openxmlformats.org/drawingml/2006/picture">
+                <pic:pic xmlns:pic="http://schemas.openxmlformats.org/drawingml/2006/picture">
+                  <pic:nvPicPr>
+                    <pic:cNvPr id="1" name="Imagem 1" descr="Diagrama&#10;&#10;Descrição gerada automaticamente"/>
+                    <pic:cNvPicPr/>
+                  </pic:nvPicPr>
+                  <pic:blipFill>
+                    <a:blip r:embed="rId11"/>
+                    <a:stretch>
+                      <a:fillRect/>
+                    </a:stretch>
+                  </pic:blipFill>
+                  <pic:spPr>
+                    <a:xfrm>
+                      <a:off x="0" y="0"/>
+                      <a:ext cx="6299835" cy="4274820"/>
+                    </a:xfrm>
+                    <a:prstGeom prst="rect">
+                      <a:avLst/>
+                    </a:prstGeom>
+                  </pic:spPr>
+                </pic:pic>
+              </a:graphicData>
+            </a:graphic>
+          </wp:inline>
+        </w:drawing>
       </w:r>
     </w:p>
     <w:p>
@@ -377,7 +349,7 @@
       </w:pPr>
     </w:p>
     <w:sectPr>
-      <w:headerReference w:type="default" r:id="rId11"/>
+      <w:headerReference w:type="default" r:id="rId12"/>
       <w:pgSz w:w="11906" w:h="16838"/>
       <w:pgMar w:top="1948" w:right="851" w:bottom="851" w:left="1134" w:header="426" w:footer="709" w:gutter="0"/>
       <w:cols w:space="708"/>
@@ -4639,7 +4611,12 @@
 </file>
 
 <file path=customXml/item1.xml><?xml version="1.0" encoding="utf-8"?>
-<b:Sources xmlns:b="http://schemas.openxmlformats.org/officeDocument/2006/bibliography" xmlns="http://schemas.openxmlformats.org/officeDocument/2006/bibliography" SelectedStyle="\APASixthEditionOfficeOnline.xsl" StyleName="APA" Version="6"/>
+<?mso-contentType ?>
+<FormTemplates xmlns="http://schemas.microsoft.com/sharepoint/v3/contenttype/forms">
+  <Display>DocumentLibraryForm</Display>
+  <Edit>DocumentLibraryForm</Edit>
+  <New>DocumentLibraryForm</New>
+</FormTemplates>
 </file>
 
 <file path=customXml/item2.xml><?xml version="1.0" encoding="utf-8"?>
@@ -4797,12 +4774,7 @@
 </file>
 
 <file path=customXml/item3.xml><?xml version="1.0" encoding="utf-8"?>
-<?mso-contentType ?>
-<FormTemplates xmlns="http://schemas.microsoft.com/sharepoint/v3/contenttype/forms">
-  <Display>DocumentLibraryForm</Display>
-  <Edit>DocumentLibraryForm</Edit>
-  <New>DocumentLibraryForm</New>
-</FormTemplates>
+<b:Sources xmlns:b="http://schemas.openxmlformats.org/officeDocument/2006/bibliography" xmlns="http://schemas.openxmlformats.org/officeDocument/2006/bibliography" SelectedStyle="\APASixthEditionOfficeOnline.xsl" StyleName="APA" Version="6"/>
 </file>
 
 <file path=customXml/item4.xml><?xml version="1.0" encoding="utf-8"?>
@@ -4820,9 +4792,9 @@
 </file>
 
 <file path=customXml/itemProps1.xml><?xml version="1.0" encoding="utf-8"?>
-<ds:datastoreItem xmlns:ds="http://schemas.openxmlformats.org/officeDocument/2006/customXml" ds:itemID="{EEF5F0ED-7249-4EF2-A1DC-BCC748468A31}">
+<ds:datastoreItem xmlns:ds="http://schemas.openxmlformats.org/officeDocument/2006/customXml" ds:itemID="{8377AC35-1F67-4634-A35A-C97BEAAA8887}">
   <ds:schemaRefs>
-    <ds:schemaRef ds:uri="http://schemas.openxmlformats.org/officeDocument/2006/bibliography"/>
+    <ds:schemaRef ds:uri="http://schemas.microsoft.com/sharepoint/v3/contenttype/forms"/>
   </ds:schemaRefs>
 </ds:datastoreItem>
 </file>
@@ -4846,9 +4818,9 @@
 </file>
 
 <file path=customXml/itemProps3.xml><?xml version="1.0" encoding="utf-8"?>
-<ds:datastoreItem xmlns:ds="http://schemas.openxmlformats.org/officeDocument/2006/customXml" ds:itemID="{8377AC35-1F67-4634-A35A-C97BEAAA8887}">
+<ds:datastoreItem xmlns:ds="http://schemas.openxmlformats.org/officeDocument/2006/customXml" ds:itemID="{EEF5F0ED-7249-4EF2-A1DC-BCC748468A31}">
   <ds:schemaRefs>
-    <ds:schemaRef ds:uri="http://schemas.microsoft.com/sharepoint/v3/contenttype/forms"/>
+    <ds:schemaRef ds:uri="http://schemas.openxmlformats.org/officeDocument/2006/bibliography"/>
   </ds:schemaRefs>
 </ds:datastoreItem>
 </file>

</xml_diff>